<commit_message>
feat: continue with login enhancements
</commit_message>
<xml_diff>
--- a/Jeremy/Curriculum.docx
+++ b/Jeremy/Curriculum.docx
@@ -3,23 +3,25 @@
 <w:document xmlns:wpc="http://schemas.microsoft.com/office/word/2010/wordprocessingCanvas" xmlns:cx="http://schemas.microsoft.com/office/drawing/2014/chartex" xmlns:cx1="http://schemas.microsoft.com/office/drawing/2015/9/8/chartex" xmlns:cx2="http://schemas.microsoft.com/office/drawing/2015/10/21/chartex" xmlns:cx3="http://schemas.microsoft.com/office/drawing/2016/5/9/chartex" xmlns:cx4="http://schemas.microsoft.com/office/drawing/2016/5/10/chartex" xmlns:cx5="http://schemas.microsoft.com/office/drawing/2016/5/11/chartex" xmlns:cx6="http://schemas.microsoft.com/office/drawing/2016/5/12/chartex" xmlns:cx7="http://schemas.microsoft.com/office/drawing/2016/5/13/chartex" xmlns:cx8="http://schemas.microsoft.com/office/drawing/2016/5/14/chartex" xmlns:mc="http://schemas.openxmlformats.org/markup-compatibility/2006" xmlns:aink="http://schemas.microsoft.com/office/drawing/2016/ink" xmlns:am3d="http://schemas.microsoft.com/office/drawing/2017/model3d" xmlns:o="urn:schemas-microsoft-com:office:office" xmlns:oel="http://schemas.microsoft.com/office/2019/extlst" xmlns:r="http://schemas.openxmlformats.org/officeDocument/2006/relationships" xmlns:m="http://schemas.openxmlformats.org/officeDocument/2006/math" xmlns:v="urn:schemas-microsoft-com:vml" xmlns:wp14="http://schemas.microsoft.com/office/word/2010/wordprocessingDrawing" xmlns:wp="http://schemas.openxmlformats.org/drawingml/2006/wordprocessingDrawing" xmlns:w10="urn:schemas-microsoft-com:office:word" xmlns:w="http://schemas.openxmlformats.org/wordprocessingml/2006/main" xmlns:w14="http://schemas.microsoft.com/office/word/2010/wordml" xmlns:w15="http://schemas.microsoft.com/office/word/2012/wordml" xmlns:w16cex="http://schemas.microsoft.com/office/word/2018/wordml/cex" xmlns:w16cid="http://schemas.microsoft.com/office/word/2016/wordml/cid" xmlns:w16="http://schemas.microsoft.com/office/word/2018/wordml" xmlns:w16du="http://schemas.microsoft.com/office/word/2023/wordml/word16du" xmlns:w16sdtdh="http://schemas.microsoft.com/office/word/2020/wordml/sdtdatahash" xmlns:w16se="http://schemas.microsoft.com/office/word/2015/wordml/symex" xmlns:wpg="http://schemas.microsoft.com/office/word/2010/wordprocessingGroup" xmlns:wpi="http://schemas.microsoft.com/office/word/2010/wordprocessingInk" xmlns:wne="http://schemas.microsoft.com/office/word/2006/wordml" xmlns:wps="http://schemas.microsoft.com/office/word/2010/wordprocessingShape" mc:Ignorable="w14 w15 w16se w16cid w16 w16cex w16sdtdh w16du wp14">
   <w:body>
     <w:p>
+      <w:pPr>
+        <w:tabs>
+          <w:tab w:val="left" w:pos="1620"/>
+        </w:tabs>
+      </w:pPr>
       <w:r>
-        <w:rPr>
-          <w:noProof/>
-        </w:rPr>
         <w:drawing>
-          <wp:anchor distT="0" distB="0" distL="114300" distR="114300" simplePos="0" relativeHeight="251736064" behindDoc="1" locked="0" layoutInCell="1" allowOverlap="1" wp14:anchorId="40B29F0A" wp14:editId="58CDCB00">
+          <wp:anchor distT="0" distB="0" distL="114300" distR="114300" simplePos="0" relativeHeight="251736064" behindDoc="1" locked="0" layoutInCell="1" allowOverlap="1" wp14:anchorId="178D8086" wp14:editId="5C3144CA">
             <wp:simplePos x="0" y="0"/>
-            <wp:positionH relativeFrom="column">
-              <wp:posOffset>-107837</wp:posOffset>
+            <wp:positionH relativeFrom="margin">
+              <wp:posOffset>8890</wp:posOffset>
             </wp:positionH>
             <wp:positionV relativeFrom="paragraph">
-              <wp:posOffset>-540513</wp:posOffset>
+              <wp:posOffset>-312420</wp:posOffset>
             </wp:positionV>
-            <wp:extent cx="1329167" cy="2952207"/>
-            <wp:effectExtent l="0" t="0" r="4445" b="0"/>
+            <wp:extent cx="1195705" cy="2125980"/>
+            <wp:effectExtent l="0" t="0" r="4445" b="7620"/>
             <wp:wrapNone/>
-            <wp:docPr id="1306948562" name="Imagen 1"/>
+            <wp:docPr id="1266900565" name="Imagen 2" descr="Un hombre con una camisa negra&#10;&#10;Descripción generada automáticamente"/>
             <wp:cNvGraphicFramePr>
               <a:graphicFrameLocks xmlns:a="http://schemas.openxmlformats.org/drawingml/2006/main" noChangeAspect="1"/>
             </wp:cNvGraphicFramePr>
@@ -27,7 +29,7 @@
               <a:graphicData uri="http://schemas.openxmlformats.org/drawingml/2006/picture">
                 <pic:pic xmlns:pic="http://schemas.openxmlformats.org/drawingml/2006/picture">
                   <pic:nvPicPr>
-                    <pic:cNvPr id="0" name="Picture 1"/>
+                    <pic:cNvPr id="1266900565" name="Imagen 2" descr="Un hombre con una camisa negra&#10;&#10;Descripción generada automáticamente"/>
                     <pic:cNvPicPr>
                       <a:picLocks noChangeAspect="1" noChangeArrowheads="1"/>
                     </pic:cNvPicPr>
@@ -39,52 +41,19 @@
                           <a14:imgProps xmlns:a14="http://schemas.microsoft.com/office/drawing/2010/main">
                             <a14:imgLayer r:embed="rId7">
                               <a14:imgEffect>
-                                <a14:backgroundRemoval t="10000" b="90000" l="10000" r="96667">
-                                  <a14:foregroundMark x1="90417" y1="44938" x2="93056" y2="46688"/>
-                                  <a14:foregroundMark x1="19946" y1="74064" x2="18194" y2="75000"/>
-                                  <a14:foregroundMark x1="29028" y1="74500" x2="41452" y2="79188"/>
-                                  <a14:foregroundMark x1="62361" y1="79563" x2="95278" y2="80250"/>
-                                  <a14:foregroundMark x1="73764" y1="80147" x2="54755" y2="80586"/>
-                                  <a14:foregroundMark x1="61961" y1="80332" x2="58472" y2="80313"/>
-                                  <a14:foregroundMark x1="96667" y1="76125" x2="89444" y2="74563"/>
-                                  <a14:foregroundMark x1="23370" y1="77705" x2="12639" y2="77875"/>
-                                  <a14:foregroundMark x1="25556" y1="71063" x2="27778" y2="74625"/>
-                                  <a14:foregroundMark x1="24583" y1="73063" x2="34167" y2="78188"/>
-                                  <a14:foregroundMark x1="34167" y1="78188" x2="51250" y2="80313"/>
-                                  <a14:foregroundMark x1="51250" y1="80313" x2="68056" y2="80063"/>
-                                  <a14:foregroundMark x1="68056" y1="80063" x2="80833" y2="76813"/>
-                                  <a14:foregroundMark x1="80833" y1="76813" x2="88194" y2="72500"/>
-                                  <a14:foregroundMark x1="88194" y1="72500" x2="88750" y2="71000"/>
-                                  <a14:foregroundMark x1="40556" y1="80125" x2="46389" y2="80688"/>
-                                  <a14:foregroundMark x1="61528" y1="81125" x2="63750" y2="80875"/>
-                                  <a14:foregroundMark x1="29167" y1="77063" x2="33194" y2="78500"/>
-                                  <a14:foregroundMark x1="21667" y1="71500" x2="28611" y2="76813"/>
-                                  <a14:foregroundMark x1="26528" y1="44125" x2="27222" y2="41313"/>
-                                  <a14:foregroundMark x1="27500" y1="45875" x2="30694" y2="44438"/>
-                                  <a14:foregroundMark x1="27917" y1="44313" x2="23750" y2="43063"/>
-                                  <a14:backgroundMark x1="37612" y1="80149" x2="38472" y2="80375"/>
-                                  <a14:backgroundMark x1="32335" y1="78764" x2="32920" y2="78918"/>
-                                  <a14:backgroundMark x1="26671" y1="77277" x2="27864" y2="77590"/>
-                                  <a14:backgroundMark x1="50576" y1="81648" x2="53333" y2="81938"/>
-                                  <a14:backgroundMark x1="49214" y1="81505" x2="49549" y2="81540"/>
-                                  <a14:backgroundMark x1="38472" y1="80375" x2="39901" y2="80525"/>
-                                  <a14:backgroundMark x1="66670" y1="81463" x2="72639" y2="81250"/>
-                                  <a14:backgroundMark x1="62865" y1="81599" x2="66559" y2="81467"/>
-                                  <a14:backgroundMark x1="53333" y1="81938" x2="60861" y2="81670"/>
-                                  <a14:backgroundMark x1="72639" y1="81250" x2="83611" y2="77813"/>
-                                  <a14:backgroundMark x1="83611" y1="77813" x2="90972" y2="72250"/>
-                                  <a14:backgroundMark x1="90972" y1="72250" x2="90278" y2="71125"/>
-                                  <a14:backgroundMark x1="15694" y1="52938" x2="21250" y2="60000"/>
-                                  <a14:backgroundMark x1="19861" y1="62813" x2="17083" y2="68000"/>
-                                  <a14:backgroundMark x1="21250" y1="41438" x2="22715" y2="42057"/>
-                                  <a14:backgroundMark x1="14583" y1="45875" x2="15000" y2="47250"/>
-                                  <a14:backgroundMark x1="22639" y1="42813" x2="22639" y2="42813"/>
-                                  <a14:backgroundMark x1="88611" y1="43375" x2="88611" y2="43375"/>
-                                  <a14:backgroundMark x1="91806" y1="42688" x2="91806" y2="42688"/>
-                                  <a14:backgroundMark x1="92083" y1="42813" x2="93611" y2="42875"/>
-                                  <a14:backgroundMark x1="88194" y1="43375" x2="88194" y2="43375"/>
-                                  <a14:backgroundMark x1="88056" y1="43375" x2="88056" y2="43375"/>
-                                  <a14:backgroundMark x1="88056" y1="43625" x2="88056" y2="43625"/>
+                                <a14:backgroundRemoval t="9910" b="98198" l="5867" r="97600">
+                                  <a14:foregroundMark x1="16533" y1="75826" x2="72000" y2="82432"/>
+                                  <a14:foregroundMark x1="23733" y1="90691" x2="72267" y2="91141"/>
+                                  <a14:foregroundMark x1="12800" y1="81532" x2="69067" y2="96547"/>
+                                  <a14:foregroundMark x1="69067" y1="96547" x2="80533" y2="93994"/>
+                                  <a14:foregroundMark x1="82933" y1="73423" x2="13067" y2="85285"/>
+                                  <a14:foregroundMark x1="13067" y1="85285" x2="5867" y2="81081"/>
+                                  <a14:foregroundMark x1="86400" y1="76276" x2="93867" y2="92643"/>
+                                  <a14:foregroundMark x1="95200" y1="78078" x2="97600" y2="87387"/>
+                                  <a14:foregroundMark x1="88000" y1="98198" x2="88000" y2="98198"/>
+                                  <a14:foregroundMark x1="86933" y1="98198" x2="86933" y2="98198"/>
+                                  <a14:foregroundMark x1="70400" y1="97898" x2="25867" y2="96396"/>
+                                  <a14:foregroundMark x1="89867" y1="97297" x2="45600" y2="97898"/>
                                 </a14:backgroundRemoval>
                               </a14:imgEffect>
                             </a14:imgLayer>
@@ -103,7 +72,7 @@
                   <pic:spPr bwMode="auto">
                     <a:xfrm>
                       <a:off x="0" y="0"/>
-                      <a:ext cx="1329167" cy="2952207"/>
+                      <a:ext cx="1195705" cy="2125980"/>
                     </a:xfrm>
                     <a:prstGeom prst="rect">
                       <a:avLst/>
@@ -132,7 +101,7 @@
         <mc:AlternateContent>
           <mc:Choice Requires="wps">
             <w:drawing>
-              <wp:anchor distT="0" distB="0" distL="114300" distR="114300" simplePos="0" relativeHeight="251665408" behindDoc="0" locked="0" layoutInCell="1" allowOverlap="1" wp14:anchorId="3EBE5FEA" wp14:editId="41E60845">
+              <wp:anchor distT="0" distB="0" distL="114300" distR="114300" simplePos="0" relativeHeight="251665408" behindDoc="0" locked="0" layoutInCell="1" allowOverlap="1" wp14:anchorId="3EBE5FEA" wp14:editId="26F058A3">
                 <wp:simplePos x="0" y="0"/>
                 <wp:positionH relativeFrom="column">
                   <wp:posOffset>145264</wp:posOffset>
@@ -771,7 +740,7 @@
         <mc:AlternateContent>
           <mc:Choice Requires="wps">
             <w:drawing>
-              <wp:anchor distT="0" distB="0" distL="114300" distR="114300" simplePos="0" relativeHeight="251735040" behindDoc="0" locked="0" layoutInCell="1" allowOverlap="1" wp14:anchorId="011A84F2" wp14:editId="587673E4">
+              <wp:anchor distT="0" distB="0" distL="114300" distR="114300" simplePos="0" relativeHeight="251735040" behindDoc="0" locked="0" layoutInCell="1" allowOverlap="1" wp14:anchorId="011A84F2" wp14:editId="18DE8EB9">
                 <wp:simplePos x="0" y="0"/>
                 <wp:positionH relativeFrom="column">
                   <wp:posOffset>-222415</wp:posOffset>
@@ -968,7 +937,7 @@
         <mc:AlternateContent>
           <mc:Choice Requires="wps">
             <w:drawing>
-              <wp:anchor distT="0" distB="0" distL="114300" distR="114300" simplePos="0" relativeHeight="251672576" behindDoc="0" locked="0" layoutInCell="1" allowOverlap="1" wp14:anchorId="7FE0BC54" wp14:editId="2DFD4621">
+              <wp:anchor distT="0" distB="0" distL="114300" distR="114300" simplePos="0" relativeHeight="251672576" behindDoc="0" locked="0" layoutInCell="1" allowOverlap="1" wp14:anchorId="7FE0BC54" wp14:editId="3E37A048">
                 <wp:simplePos x="0" y="0"/>
                 <wp:positionH relativeFrom="column">
                   <wp:posOffset>83054</wp:posOffset>
@@ -1389,7 +1358,7 @@
           </mc:Choice>
           <mc:Fallback>
             <w:pict>
-              <v:shape w14:anchorId="0D64AD76" id="Elipse 2" o:spid="_x0000_s1026" style="position:absolute;margin-left:6.55pt;margin-top:32.1pt;width:83.6pt;height:172.2pt;rotation:90;z-index:251672576;visibility:visible;mso-wrap-style:square;mso-width-percent:0;mso-height-percent:0;mso-wrap-distance-left:9pt;mso-wrap-distance-top:0;mso-wrap-distance-right:9pt;mso-wrap-distance-bottom:0;mso-position-horizontal:absolute;mso-position-horizontal-relative:text;mso-position-vertical:absolute;mso-position-vertical-relative:text;mso-width-percent:0;mso-height-percent:0;mso-width-relative:margin;mso-height-relative:margin;v-text-anchor:middle" coordsize="1062530,2200554" o:gfxdata="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" path="m778450,1143331c779721,790265,62973,172305,7900,31272,-47173,-109761,356437,270416,448014,297135,539591,323854,431593,124807,549738,174478v118146,49671,135197,63206,168664,89930c751870,291132,711237,285811,750543,334823v39306,49012,118971,138141,182722,255976c997016,708634,1037594,841033,1060408,1086925v22814,245892,-140862,733783,-365999,863980c510206,2128864,-13731,2284265,276,2149669,14283,2015073,777179,1496397,778450,1143331xe" fillcolor="white [3212]" stroked="f" strokeweight=".5pt">
+              <v:shape w14:anchorId="27C9D015" id="Elipse 2" o:spid="_x0000_s1026" style="position:absolute;margin-left:6.55pt;margin-top:32.1pt;width:83.6pt;height:172.2pt;rotation:90;z-index:251672576;visibility:visible;mso-wrap-style:square;mso-width-percent:0;mso-height-percent:0;mso-wrap-distance-left:9pt;mso-wrap-distance-top:0;mso-wrap-distance-right:9pt;mso-wrap-distance-bottom:0;mso-position-horizontal:absolute;mso-position-horizontal-relative:text;mso-position-vertical:absolute;mso-position-vertical-relative:text;mso-width-percent:0;mso-height-percent:0;mso-width-relative:margin;mso-height-relative:margin;v-text-anchor:middle" coordsize="1062530,2200554" o:gfxdata="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" path="m778450,1143331c779721,790265,62973,172305,7900,31272,-47173,-109761,356437,270416,448014,297135,539591,323854,431593,124807,549738,174478v118146,49671,135197,63206,168664,89930c751870,291132,711237,285811,750543,334823v39306,49012,118971,138141,182722,255976c997016,708634,1037594,841033,1060408,1086925v22814,245892,-140862,733783,-365999,863980c510206,2128864,-13731,2284265,276,2149669,14283,2015073,777179,1496397,778450,1143331xe" fillcolor="white [3212]" stroked="f" strokeweight=".5pt">
                 <v:stroke joinstyle="miter"/>
                 <v:path arrowok="t" o:connecttype="custom" o:connectlocs="777857,1136284;7894,31079;447672,295304;549319,173403;717854,262778;749971,332759;932554,587158;1059600,1080226;693880,1938881;276,2136420;777857,1136284" o:connectangles="0,0,0,0,0,0,0,0,0,0,0"/>
               </v:shape>
@@ -2171,14 +2140,12 @@
                               <w:rPr>
                                 <w:b/>
                                 <w:bCs/>
-                                <w:lang w:val="en-US"/>
                               </w:rPr>
                             </w:pPr>
                             <w:r>
                               <w:rPr>
                                 <w:b/>
                                 <w:bCs/>
-                                <w:lang w:val="en-US"/>
                               </w:rPr>
                               <w:t>Edward Junior Bautista Angeles</w:t>
                             </w:r>
@@ -2248,14 +2215,12 @@
                         <w:rPr>
                           <w:b/>
                           <w:bCs/>
-                          <w:lang w:val="en-US"/>
                         </w:rPr>
                       </w:pPr>
                       <w:r>
                         <w:rPr>
                           <w:b/>
                           <w:bCs/>
-                          <w:lang w:val="en-US"/>
                         </w:rPr>
                         <w:t>Edward Junior Bautista Angeles</w:t>
                       </w:r>
@@ -2356,16 +2321,39 @@
                               <w:rPr>
                                 <w:b/>
                                 <w:bCs/>
-                                <w:lang w:val="en-US"/>
                               </w:rPr>
                             </w:pPr>
+                            <w:proofErr w:type="spellStart"/>
                             <w:r>
                               <w:rPr>
                                 <w:b/>
                                 <w:bCs/>
-                                <w:lang w:val="en-US"/>
-                              </w:rPr>
-                              <w:t>Merissy Bethania Jáquez</w:t>
+                              </w:rPr>
+                              <w:t>Merissy</w:t>
+                            </w:r>
+                            <w:proofErr w:type="spellEnd"/>
+                            <w:r>
+                              <w:rPr>
+                                <w:b/>
+                                <w:bCs/>
+                              </w:rPr>
+                              <w:t xml:space="preserve"> </w:t>
+                            </w:r>
+                            <w:proofErr w:type="spellStart"/>
+                            <w:r>
+                              <w:rPr>
+                                <w:b/>
+                                <w:bCs/>
+                              </w:rPr>
+                              <w:t>Bethania</w:t>
+                            </w:r>
+                            <w:proofErr w:type="spellEnd"/>
+                            <w:r>
+                              <w:rPr>
+                                <w:b/>
+                                <w:bCs/>
+                              </w:rPr>
+                              <w:t xml:space="preserve"> Jáquez</w:t>
                             </w:r>
                           </w:p>
                           <w:p>
@@ -2379,16 +2367,7 @@
                               <w:t>amilia,</w:t>
                             </w:r>
                             <w:r>
-                              <w:t xml:space="preserve"> </w:t>
-                            </w:r>
-                            <w:r>
-                              <w:t xml:space="preserve">Psicóloga de profesión y </w:t>
-                            </w:r>
-                            <w:r>
-                              <w:t>directora</w:t>
-                            </w:r>
-                            <w:r>
-                              <w:t xml:space="preserve"> del Centro Educativo Manuel Acevedo Serrano. Amplia experiencia en supervisión educativa y desarrollo de programas académicos.</w:t>
+                              <w:t xml:space="preserve"> Psicóloga de profesión y directora del Centro Educativo Manuel Acevedo Serrano. Amplia experiencia en supervisión educativa y desarrollo de programas académicos.</w:t>
                             </w:r>
                           </w:p>
                           <w:p>
@@ -2430,16 +2409,39 @@
                         <w:rPr>
                           <w:b/>
                           <w:bCs/>
-                          <w:lang w:val="en-US"/>
                         </w:rPr>
                       </w:pPr>
+                      <w:proofErr w:type="spellStart"/>
                       <w:r>
                         <w:rPr>
                           <w:b/>
                           <w:bCs/>
-                          <w:lang w:val="en-US"/>
-                        </w:rPr>
-                        <w:t>Merissy Bethania Jáquez</w:t>
+                        </w:rPr>
+                        <w:t>Merissy</w:t>
+                      </w:r>
+                      <w:proofErr w:type="spellEnd"/>
+                      <w:r>
+                        <w:rPr>
+                          <w:b/>
+                          <w:bCs/>
+                        </w:rPr>
+                        <w:t xml:space="preserve"> </w:t>
+                      </w:r>
+                      <w:proofErr w:type="spellStart"/>
+                      <w:r>
+                        <w:rPr>
+                          <w:b/>
+                          <w:bCs/>
+                        </w:rPr>
+                        <w:t>Bethania</w:t>
+                      </w:r>
+                      <w:proofErr w:type="spellEnd"/>
+                      <w:r>
+                        <w:rPr>
+                          <w:b/>
+                          <w:bCs/>
+                        </w:rPr>
+                        <w:t xml:space="preserve"> Jáquez</w:t>
                       </w:r>
                     </w:p>
                     <w:p>
@@ -2453,16 +2455,7 @@
                         <w:t>amilia,</w:t>
                       </w:r>
                       <w:r>
-                        <w:t xml:space="preserve"> </w:t>
-                      </w:r>
-                      <w:r>
-                        <w:t xml:space="preserve">Psicóloga de profesión y </w:t>
-                      </w:r>
-                      <w:r>
-                        <w:t>directora</w:t>
-                      </w:r>
-                      <w:r>
-                        <w:t xml:space="preserve"> del Centro Educativo Manuel Acevedo Serrano. Amplia experiencia en supervisión educativa y desarrollo de programas académicos.</w:t>
+                        <w:t xml:space="preserve"> Psicóloga de profesión y directora del Centro Educativo Manuel Acevedo Serrano. Amplia experiencia en supervisión educativa y desarrollo de programas académicos.</w:t>
                       </w:r>
                     </w:p>
                     <w:p>
@@ -5060,7 +5053,7 @@
         <mc:AlternateContent>
           <mc:Choice Requires="wps">
             <w:drawing>
-              <wp:anchor distT="0" distB="0" distL="114300" distR="114300" simplePos="0" relativeHeight="251671552" behindDoc="1" locked="0" layoutInCell="1" allowOverlap="1" wp14:anchorId="253D92BB" wp14:editId="7A791A88">
+              <wp:anchor distT="0" distB="0" distL="114300" distR="114300" simplePos="0" relativeHeight="251671552" behindDoc="1" locked="0" layoutInCell="1" allowOverlap="1" wp14:anchorId="253D92BB" wp14:editId="3BC7EF0D">
                 <wp:simplePos x="0" y="0"/>
                 <wp:positionH relativeFrom="margin">
                   <wp:posOffset>-477672</wp:posOffset>
@@ -5103,6 +5096,20 @@
                           <a:schemeClr val="dk1"/>
                         </a:fontRef>
                       </wps:style>
+                      <wps:txbx>
+                        <w:txbxContent>
+                          <w:p>
+                            <w:pPr>
+                              <w:jc w:val="center"/>
+                            </w:pPr>
+                          </w:p>
+                          <w:p>
+                            <w:pPr>
+                              <w:jc w:val="center"/>
+                            </w:pPr>
+                          </w:p>
+                        </w:txbxContent>
+                      </wps:txbx>
                       <wps:bodyPr rot="0" spcFirstLastPara="0" vertOverflow="overflow" horzOverflow="overflow" vert="horz" wrap="square" lIns="91440" tIns="45720" rIns="91440" bIns="45720" numCol="1" spcCol="0" rtlCol="0" fromWordArt="0" anchor="ctr" anchorCtr="0" forceAA="0" compatLnSpc="1">
                         <a:prstTxWarp prst="textNoShape">
                           <a:avLst/>
@@ -5123,8 +5130,22 @@
           </mc:Choice>
           <mc:Fallback>
             <w:pict>
-              <v:oval w14:anchorId="4EFC53F1" id="Elipse 2" o:spid="_x0000_s1026" style="position:absolute;margin-left:-37.6pt;margin-top:-3.5pt;width:174.1pt;height:168.2pt;z-index:-251644928;visibility:visible;mso-wrap-style:square;mso-width-percent:0;mso-height-percent:0;mso-wrap-distance-left:9pt;mso-wrap-distance-top:0;mso-wrap-distance-right:9pt;mso-wrap-distance-bottom:0;mso-position-horizontal:absolute;mso-position-horizontal-relative:margin;mso-position-vertical:absolute;mso-position-vertical-relative:text;mso-width-percent:0;mso-height-percent:0;mso-width-relative:margin;mso-height-relative:margin;v-text-anchor:middle" o:gfxdata="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" fillcolor="white [3212]" strokecolor="#0f9ed5 [3207]" strokeweight=".5pt">
+              <v:oval w14:anchorId="253D92BB" id="Elipse 2" o:spid="_x0000_s1049" style="position:absolute;margin-left:-37.6pt;margin-top:-3.5pt;width:174.1pt;height:168.2pt;z-index:-251644928;visibility:visible;mso-wrap-style:square;mso-width-percent:0;mso-height-percent:0;mso-wrap-distance-left:9pt;mso-wrap-distance-top:0;mso-wrap-distance-right:9pt;mso-wrap-distance-bottom:0;mso-position-horizontal:absolute;mso-position-horizontal-relative:margin;mso-position-vertical:absolute;mso-position-vertical-relative:text;mso-width-percent:0;mso-height-percent:0;mso-width-relative:margin;mso-height-relative:margin;v-text-anchor:middle" o:gfxdata="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" fillcolor="white [3212]" strokecolor="#0f9ed5 [3207]" strokeweight=".5pt">
                 <v:stroke joinstyle="miter"/>
+                <v:textbox>
+                  <w:txbxContent>
+                    <w:p>
+                      <w:pPr>
+                        <w:jc w:val="center"/>
+                      </w:pPr>
+                    </w:p>
+                    <w:p>
+                      <w:pPr>
+                        <w:jc w:val="center"/>
+                      </w:pPr>
+                    </w:p>
+                  </w:txbxContent>
+                </v:textbox>
                 <w10:wrap anchorx="margin"/>
               </v:oval>
             </w:pict>
@@ -6013,7 +6034,6 @@
   <w:style w:type="character" w:default="1" w:styleId="Fuentedeprrafopredeter">
     <w:name w:val="Default Paragraph Font"/>
     <w:uiPriority w:val="1"/>
-    <w:semiHidden/>
     <w:unhideWhenUsed/>
   </w:style>
   <w:style w:type="table" w:default="1" w:styleId="Tablanormal">

</xml_diff>